<commit_message>
finish documnent, not beautiful
</commit_message>
<xml_diff>
--- a/魔法研制系统.docx
+++ b/魔法研制系统.docx
@@ -1397,16 +1397,6 @@
       </w:r>
     </w:p>
     <w:p>
-      <w:pPr>
-        <w:widowControl/>
-        <w:jc w:val="left"/>
-      </w:pPr>
-      <w:r>
-        <w:lastRenderedPageBreak/>
-        <w:br w:type="page"/>
-      </w:r>
-    </w:p>
-    <w:p>
       <w:r>
         <w:rPr>
           <w:rFonts w:hint="eastAsia"/>
@@ -3506,11 +3496,6 @@
       </w:r>
     </w:p>
     <w:p>
-      <w:pPr>
-        <w:rPr>
-          <w:rFonts w:hint="eastAsia"/>
-        </w:rPr>
-      </w:pPr>
       <w:r>
         <w:rPr>
           <w:rFonts w:hint="eastAsia"/>
@@ -4425,11 +4410,6 @@
       </w:r>
     </w:p>
     <w:p>
-      <w:pPr>
-        <w:rPr>
-          <w:rFonts w:hint="eastAsia"/>
-        </w:rPr>
-      </w:pPr>
       <w:r>
         <w:rPr>
           <w:noProof/>
@@ -4552,9 +4532,6 @@
       <w:pPr>
         <w:widowControl/>
         <w:jc w:val="left"/>
-        <w:rPr>
-          <w:rFonts w:hint="eastAsia"/>
-        </w:rPr>
       </w:pPr>
       <w:r>
         <w:br w:type="page"/>
@@ -4750,11 +4727,6 @@
       </w:r>
     </w:p>
     <w:p>
-      <w:pPr>
-        <w:rPr>
-          <w:rFonts w:hint="eastAsia"/>
-        </w:rPr>
-      </w:pPr>
       <w:r>
         <w:rPr>
           <w:rFonts w:hint="eastAsia"/>
@@ -4803,7 +4775,7 @@
           <wp:inline distT="0" distB="0" distL="0" distR="0">
             <wp:extent cx="5274310" cy="3110277"/>
             <wp:effectExtent l="0" t="0" r="2540" b="0"/>
-            <wp:docPr id="7" name="图片 7" descr="F:\linjkun\博一下\面向对象\Umlet\git\picture\OOD.png"/>
+            <wp:docPr id="10" name="图片 10" descr="F:\linjkun\博一下\面向对象\Umlet\git\picture\OOD.png"/>
             <wp:cNvGraphicFramePr>
               <a:graphicFrameLocks xmlns:a="http://schemas.openxmlformats.org/drawingml/2006/main" noChangeAspect="1"/>
             </wp:cNvGraphicFramePr>
@@ -4811,7 +4783,7 @@
               <a:graphicData uri="http://schemas.openxmlformats.org/drawingml/2006/picture">
                 <pic:pic xmlns:pic="http://schemas.openxmlformats.org/drawingml/2006/picture">
                   <pic:nvPicPr>
-                    <pic:cNvPr id="0" name="Picture 6" descr="F:\linjkun\博一下\面向对象\Umlet\git\picture\OOD.png"/>
+                    <pic:cNvPr id="0" name="Picture 4" descr="F:\linjkun\博一下\面向对象\Umlet\git\picture\OOD.png"/>
                     <pic:cNvPicPr>
                       <a:picLocks noChangeAspect="1" noChangeArrowheads="1"/>
                     </pic:cNvPicPr>
@@ -4858,11 +4830,6 @@
       </w:r>
     </w:p>
     <w:p>
-      <w:pPr>
-        <w:rPr>
-          <w:rFonts w:hint="eastAsia"/>
-        </w:rPr>
-      </w:pPr>
       <w:r>
         <w:rPr>
           <w:rFonts w:hint="eastAsia"/>
@@ -4991,14 +4958,18 @@
         </w:rPr>
         <w:t>元素为父亲的</w:t>
       </w:r>
-      <w:proofErr w:type="spellStart"/>
-      <w:r>
-        <w:rPr>
-          <w:rFonts w:hint="eastAsia"/>
-        </w:rPr>
-        <w:t>commit_id</w:t>
-      </w:r>
-      <w:proofErr w:type="spellEnd"/>
+      <w:r>
+        <w:rPr>
+          <w:rFonts w:hint="eastAsia"/>
+        </w:rPr>
+        <w:t>commit</w:t>
+      </w:r>
+      <w:r>
+        <w:rPr>
+          <w:rFonts w:hint="eastAsia"/>
+        </w:rPr>
+        <w:t>的指针</w:t>
+      </w:r>
       <w:r>
         <w:rPr>
           <w:rFonts w:hint="eastAsia"/>
@@ -5227,6 +5198,26 @@
         </w:rPr>
         <w:t>对象形成一对一关联。</w:t>
       </w:r>
+      <w:r>
+        <w:rPr>
+          <w:rFonts w:hint="eastAsia"/>
+        </w:rPr>
+        <w:t>值得注意的是，</w:t>
+      </w:r>
+      <w:proofErr w:type="spellStart"/>
+      <w:r>
+        <w:rPr>
+          <w:rFonts w:hint="eastAsia"/>
+        </w:rPr>
+        <w:t>Blob_content</w:t>
+      </w:r>
+      <w:proofErr w:type="spellEnd"/>
+      <w:r>
+        <w:rPr>
+          <w:rFonts w:hint="eastAsia"/>
+        </w:rPr>
+        <w:t>永远都不存放于暂存区。</w:t>
+      </w:r>
     </w:p>
     <w:p/>
     <w:p>
@@ -5238,16 +5229,1396 @@
       </w:r>
     </w:p>
     <w:p>
+      <w:r>
+        <w:rPr>
+          <w:rFonts w:hint="eastAsia"/>
+        </w:rPr>
+        <w:t>我们需要存储的数据有三种：（</w:t>
+      </w:r>
+      <w:r>
+        <w:rPr>
+          <w:rFonts w:hint="eastAsia"/>
+        </w:rPr>
+        <w:t>1</w:t>
+      </w:r>
+      <w:r>
+        <w:rPr>
+          <w:rFonts w:hint="eastAsia"/>
+        </w:rPr>
+        <w:t>）</w:t>
+      </w:r>
+      <w:r>
+        <w:rPr>
+          <w:rFonts w:hint="eastAsia"/>
+        </w:rPr>
+        <w:t>Branch</w:t>
+      </w:r>
+      <w:r>
+        <w:rPr>
+          <w:rFonts w:hint="eastAsia"/>
+        </w:rPr>
+        <w:t>，</w:t>
+      </w:r>
+      <w:r>
+        <w:rPr>
+          <w:rFonts w:hint="eastAsia"/>
+        </w:rPr>
+        <w:t>Tag</w:t>
+      </w:r>
+      <w:r>
+        <w:rPr>
+          <w:rFonts w:hint="eastAsia"/>
+        </w:rPr>
+        <w:t>，</w:t>
+      </w:r>
+      <w:r>
+        <w:rPr>
+          <w:rFonts w:hint="eastAsia"/>
+        </w:rPr>
+        <w:t>HEA</w:t>
+      </w:r>
+      <w:r>
+        <w:t>D</w:t>
+      </w:r>
+      <w:r>
+        <w:rPr>
+          <w:rFonts w:hint="eastAsia"/>
+        </w:rPr>
+        <w:t>引用对象，使用系统的过程中，我们使用名字找到被引用的内容，因此需要使用名字作为它们的索引。（</w:t>
+      </w:r>
+      <w:r>
+        <w:rPr>
+          <w:rFonts w:hint="eastAsia"/>
+        </w:rPr>
+        <w:t>2</w:t>
+      </w:r>
+      <w:r>
+        <w:rPr>
+          <w:rFonts w:hint="eastAsia"/>
+        </w:rPr>
+        <w:t>）</w:t>
+      </w:r>
+      <w:r>
+        <w:rPr>
+          <w:rFonts w:hint="eastAsia"/>
+        </w:rPr>
+        <w:t>Commit</w:t>
+      </w:r>
+      <w:r>
+        <w:rPr>
+          <w:rFonts w:hint="eastAsia"/>
+        </w:rPr>
+        <w:t>，</w:t>
+      </w:r>
+      <w:r>
+        <w:rPr>
+          <w:rFonts w:hint="eastAsia"/>
+        </w:rPr>
+        <w:t>Tree</w:t>
+      </w:r>
+      <w:r>
+        <w:rPr>
+          <w:rFonts w:hint="eastAsia"/>
+        </w:rPr>
+        <w:t>，</w:t>
+      </w:r>
+      <w:proofErr w:type="spellStart"/>
+      <w:r>
+        <w:rPr>
+          <w:rFonts w:hint="eastAsia"/>
+        </w:rPr>
+        <w:t>Blob</w:t>
+      </w:r>
+      <w:r>
+        <w:t>_content</w:t>
+      </w:r>
+      <w:proofErr w:type="spellEnd"/>
+      <w:r>
+        <w:rPr>
+          <w:rFonts w:hint="eastAsia"/>
+        </w:rPr>
+        <w:t>对象，由它们构成了一个已提交的版本，版本由</w:t>
+      </w:r>
+      <w:r>
+        <w:rPr>
+          <w:rFonts w:hint="eastAsia"/>
+        </w:rPr>
+        <w:t>Commit</w:t>
+      </w:r>
+      <w:r>
+        <w:rPr>
+          <w:rFonts w:hint="eastAsia"/>
+        </w:rPr>
+        <w:t>的</w:t>
+      </w:r>
+      <w:r>
+        <w:rPr>
+          <w:rFonts w:hint="eastAsia"/>
+        </w:rPr>
+        <w:t>id</w:t>
+      </w:r>
+      <w:r>
+        <w:rPr>
+          <w:rFonts w:hint="eastAsia"/>
+        </w:rPr>
+        <w:t>唯一标识，</w:t>
+      </w:r>
+      <w:r>
+        <w:rPr>
+          <w:rFonts w:hint="eastAsia"/>
+        </w:rPr>
+        <w:t>Tree</w:t>
+      </w:r>
+      <w:r>
+        <w:rPr>
+          <w:rFonts w:hint="eastAsia"/>
+        </w:rPr>
+        <w:t>记录了项目的目录结构以及</w:t>
+      </w:r>
+      <w:r>
+        <w:rPr>
+          <w:rFonts w:hint="eastAsia"/>
+        </w:rPr>
+        <w:t>文件</w:t>
+      </w:r>
+      <w:r>
+        <w:rPr>
+          <w:rFonts w:hint="eastAsia"/>
+        </w:rPr>
+        <w:t>的头信息，</w:t>
+      </w:r>
+      <w:proofErr w:type="spellStart"/>
+      <w:r>
+        <w:rPr>
+          <w:rFonts w:hint="eastAsia"/>
+        </w:rPr>
+        <w:t>Blob_content</w:t>
+      </w:r>
+      <w:proofErr w:type="spellEnd"/>
+      <w:r>
+        <w:rPr>
+          <w:rFonts w:hint="eastAsia"/>
+        </w:rPr>
+        <w:t>记录了实际的文件内容。一个版本一旦提交后，就不</w:t>
+      </w:r>
+      <w:r>
+        <w:rPr>
+          <w:rFonts w:hint="eastAsia"/>
+        </w:rPr>
+        <w:t>太可能被修改，因此这三种对象可以所存储的内容生成唯一的</w:t>
+      </w:r>
+      <w:r>
+        <w:rPr>
+          <w:rFonts w:hint="eastAsia"/>
+        </w:rPr>
+        <w:t>SHA-1</w:t>
+      </w:r>
+      <w:r>
+        <w:rPr>
+          <w:rFonts w:hint="eastAsia"/>
+        </w:rPr>
+        <w:t>值，并将对象的</w:t>
+      </w:r>
+      <w:r>
+        <w:rPr>
+          <w:rFonts w:hint="eastAsia"/>
+        </w:rPr>
+        <w:t>id</w:t>
+      </w:r>
+      <w:r>
+        <w:rPr>
+          <w:rFonts w:hint="eastAsia"/>
+        </w:rPr>
+        <w:t>设置为该</w:t>
+      </w:r>
+      <w:r>
+        <w:rPr>
+          <w:rFonts w:hint="eastAsia"/>
+        </w:rPr>
+        <w:t>SHA-1</w:t>
+      </w:r>
+      <w:r>
+        <w:rPr>
+          <w:rFonts w:hint="eastAsia"/>
+        </w:rPr>
+        <w:t>值，作为索引。</w:t>
+      </w:r>
+      <w:r>
+        <w:rPr>
+          <w:rFonts w:hint="eastAsia"/>
+        </w:rPr>
+        <w:t>（</w:t>
+      </w:r>
+      <w:r>
+        <w:rPr>
+          <w:rFonts w:hint="eastAsia"/>
+        </w:rPr>
+        <w:t>3</w:t>
+      </w:r>
+      <w:r>
+        <w:rPr>
+          <w:rFonts w:hint="eastAsia"/>
+        </w:rPr>
+        <w:t>）</w:t>
+      </w:r>
+      <w:r>
+        <w:rPr>
+          <w:rFonts w:hint="eastAsia"/>
+        </w:rPr>
+        <w:t>Commit</w:t>
+      </w:r>
+      <w:r>
+        <w:rPr>
+          <w:rFonts w:hint="eastAsia"/>
+        </w:rPr>
+        <w:t>，</w:t>
+      </w:r>
+      <w:r>
+        <w:rPr>
+          <w:rFonts w:hint="eastAsia"/>
+        </w:rPr>
+        <w:t>Tree</w:t>
+      </w:r>
+      <w:r>
+        <w:rPr>
+          <w:rFonts w:hint="eastAsia"/>
+        </w:rPr>
+        <w:t>，</w:t>
+      </w:r>
+      <w:r>
+        <w:rPr>
+          <w:rFonts w:hint="eastAsia"/>
+        </w:rPr>
+        <w:t>Blob</w:t>
+      </w:r>
+      <w:r>
+        <w:rPr>
+          <w:rFonts w:hint="eastAsia"/>
+        </w:rPr>
+        <w:t>对象，由它们构成了一个暂存区，这部分内容代表正在开发中的版本，需要经常被修改。</w:t>
+      </w:r>
+      <w:r>
+        <w:rPr>
+          <w:rFonts w:hint="eastAsia"/>
+        </w:rPr>
+        <w:t>在每个分支中，任何时候只有一个正在开发中的版本，因此只需保存一个</w:t>
+      </w:r>
+      <w:r>
+        <w:rPr>
+          <w:rFonts w:hint="eastAsia"/>
+        </w:rPr>
+        <w:t>Commit</w:t>
+      </w:r>
+      <w:r>
+        <w:rPr>
+          <w:rFonts w:hint="eastAsia"/>
+        </w:rPr>
+        <w:t>对象，一个代表根目录的</w:t>
+      </w:r>
+      <w:r>
+        <w:rPr>
+          <w:rFonts w:hint="eastAsia"/>
+        </w:rPr>
+        <w:t>Tree</w:t>
+      </w:r>
+      <w:r>
+        <w:rPr>
+          <w:rFonts w:hint="eastAsia"/>
+        </w:rPr>
+        <w:t>对象，以及</w:t>
+      </w:r>
+      <w:r>
+        <w:rPr>
+          <w:rFonts w:hint="eastAsia"/>
+        </w:rPr>
+        <w:t>Tree</w:t>
+      </w:r>
+      <w:r>
+        <w:rPr>
+          <w:rFonts w:hint="eastAsia"/>
+        </w:rPr>
+        <w:t>对象下的若干</w:t>
+      </w:r>
+      <w:r>
+        <w:rPr>
+          <w:rFonts w:hint="eastAsia"/>
+        </w:rPr>
+        <w:t>Tree</w:t>
+      </w:r>
+      <w:r>
+        <w:rPr>
+          <w:rFonts w:hint="eastAsia"/>
+        </w:rPr>
+        <w:t>对象和</w:t>
+      </w:r>
+      <w:r>
+        <w:rPr>
+          <w:rFonts w:hint="eastAsia"/>
+        </w:rPr>
+        <w:t>Blob</w:t>
+      </w:r>
+      <w:r>
+        <w:rPr>
+          <w:rFonts w:hint="eastAsia"/>
+        </w:rPr>
+        <w:t>对象。对这部分数据我们不需要索引，直接将其保存为一个文件，各个对象按照其逻辑结构（即树型结构）进行保存，对象与对象之间使用特殊的标记</w:t>
+      </w:r>
+      <w:r>
+        <w:rPr>
+          <w:rFonts w:hint="eastAsia"/>
+        </w:rPr>
+        <w:t>如</w:t>
+      </w:r>
+      <w:r>
+        <w:rPr>
+          <w:rFonts w:hint="eastAsia"/>
+        </w:rPr>
+        <w:t>\000</w:t>
+      </w:r>
+      <w:r>
+        <w:rPr>
+          <w:rFonts w:hint="eastAsia"/>
+        </w:rPr>
+        <w:t>进行区分。</w:t>
+      </w:r>
+    </w:p>
+    <w:p>
+      <w:r>
+        <w:rPr>
+          <w:rFonts w:hint="eastAsia"/>
+        </w:rPr>
+        <w:t>基于上述三种数据存储要求，我们新增三个持久化类：</w:t>
+      </w:r>
+      <w:proofErr w:type="spellStart"/>
+      <w:r>
+        <w:rPr>
+          <w:rFonts w:hint="eastAsia"/>
+        </w:rPr>
+        <w:t>Ref_p</w:t>
+      </w:r>
+      <w:r>
+        <w:rPr>
+          <w:rFonts w:hint="eastAsia"/>
+        </w:rPr>
+        <w:t>ersistent</w:t>
+      </w:r>
+      <w:r>
+        <w:t>_</w:t>
+      </w:r>
+      <w:r>
+        <w:rPr>
+          <w:rFonts w:hint="eastAsia"/>
+        </w:rPr>
+        <w:t>object</w:t>
+      </w:r>
+      <w:proofErr w:type="spellEnd"/>
+      <w:r>
+        <w:rPr>
+          <w:rFonts w:hint="eastAsia"/>
+        </w:rPr>
+        <w:t>，</w:t>
+      </w:r>
+      <w:proofErr w:type="spellStart"/>
+      <w:r>
+        <w:rPr>
+          <w:rFonts w:hint="eastAsia"/>
+        </w:rPr>
+        <w:t>Persistent</w:t>
+      </w:r>
+      <w:r>
+        <w:t>_object</w:t>
+      </w:r>
+      <w:proofErr w:type="spellEnd"/>
+      <w:r>
+        <w:rPr>
+          <w:rFonts w:hint="eastAsia"/>
+        </w:rPr>
+        <w:t>，</w:t>
+      </w:r>
+      <w:proofErr w:type="spellStart"/>
+      <w:r>
+        <w:rPr>
+          <w:rFonts w:hint="eastAsia"/>
+        </w:rPr>
+        <w:t>Stage</w:t>
+      </w:r>
+      <w:r>
+        <w:rPr>
+          <w:rFonts w:hint="eastAsia"/>
+        </w:rPr>
+        <w:t>_object</w:t>
+      </w:r>
+      <w:proofErr w:type="spellEnd"/>
+      <w:r>
+        <w:rPr>
+          <w:rFonts w:hint="eastAsia"/>
+        </w:rPr>
+        <w:t>，</w:t>
+      </w:r>
+      <w:r>
+        <w:rPr>
+          <w:rFonts w:hint="eastAsia"/>
+        </w:rPr>
+        <w:t>另外</w:t>
+      </w:r>
+      <w:r>
+        <w:rPr>
+          <w:rFonts w:hint="eastAsia"/>
+        </w:rPr>
+        <w:t>再增加一个类</w:t>
+      </w:r>
+      <w:proofErr w:type="spellStart"/>
+      <w:r>
+        <w:rPr>
+          <w:rFonts w:hint="eastAsia"/>
+        </w:rPr>
+        <w:t>Stage</w:t>
+      </w:r>
+      <w:r>
+        <w:t>_persistent_object</w:t>
+      </w:r>
+      <w:proofErr w:type="spellEnd"/>
+      <w:r>
+        <w:rPr>
+          <w:rFonts w:hint="eastAsia"/>
+        </w:rPr>
+        <w:t>聚合</w:t>
+      </w:r>
+      <w:proofErr w:type="spellStart"/>
+      <w:r>
+        <w:rPr>
+          <w:rFonts w:hint="eastAsia"/>
+        </w:rPr>
+        <w:t>Stage_object</w:t>
+      </w:r>
+      <w:proofErr w:type="spellEnd"/>
+      <w:r>
+        <w:rPr>
+          <w:rFonts w:hint="eastAsia"/>
+        </w:rPr>
+        <w:t>与</w:t>
+      </w:r>
+      <w:proofErr w:type="spellStart"/>
+      <w:r>
+        <w:rPr>
+          <w:rFonts w:hint="eastAsia"/>
+        </w:rPr>
+        <w:t>Persisten_object</w:t>
+      </w:r>
+      <w:proofErr w:type="spellEnd"/>
+      <w:r>
+        <w:rPr>
+          <w:rFonts w:hint="eastAsia"/>
+        </w:rPr>
+        <w:t>。由于</w:t>
+      </w:r>
+      <w:r>
+        <w:rPr>
+          <w:rFonts w:hint="eastAsia"/>
+        </w:rPr>
+        <w:t>Tree</w:t>
+      </w:r>
+      <w:r>
+        <w:rPr>
+          <w:rFonts w:hint="eastAsia"/>
+        </w:rPr>
+        <w:t>和</w:t>
+      </w:r>
+      <w:r>
+        <w:rPr>
+          <w:rFonts w:hint="eastAsia"/>
+        </w:rPr>
+        <w:t>Blob</w:t>
+      </w:r>
+      <w:r>
+        <w:rPr>
+          <w:rFonts w:hint="eastAsia"/>
+        </w:rPr>
+        <w:t>已经继承了</w:t>
+      </w:r>
+      <w:r>
+        <w:rPr>
+          <w:rFonts w:hint="eastAsia"/>
+        </w:rPr>
+        <w:t>File</w:t>
+      </w:r>
+      <w:r>
+        <w:rPr>
+          <w:rFonts w:hint="eastAsia"/>
+        </w:rPr>
+        <w:t>了，并且</w:t>
+      </w:r>
+      <w:r>
+        <w:rPr>
+          <w:rFonts w:hint="eastAsia"/>
+        </w:rPr>
+        <w:t>Commit</w:t>
+      </w:r>
+      <w:r>
+        <w:rPr>
+          <w:rFonts w:hint="eastAsia"/>
+        </w:rPr>
+        <w:t>、</w:t>
+      </w:r>
+      <w:r>
+        <w:rPr>
+          <w:rFonts w:hint="eastAsia"/>
+        </w:rPr>
+        <w:t>Tree</w:t>
+      </w:r>
+      <w:r>
+        <w:rPr>
+          <w:rFonts w:hint="eastAsia"/>
+        </w:rPr>
+        <w:t>同时具备两种存储需求</w:t>
+      </w:r>
+      <w:r>
+        <w:rPr>
+          <w:rFonts w:hint="eastAsia"/>
+        </w:rPr>
+        <w:t>，</w:t>
+      </w:r>
+      <w:r>
+        <w:rPr>
+          <w:rFonts w:hint="eastAsia"/>
+        </w:rPr>
+        <w:t>因此我们使用聚合而非继承的方式，即有存储需求的类聚合相应的持久化类：</w:t>
+      </w:r>
+      <w:r>
+        <w:rPr>
+          <w:rFonts w:hint="eastAsia"/>
+        </w:rPr>
+        <w:t>Branch</w:t>
+      </w:r>
+      <w:r>
+        <w:rPr>
+          <w:rFonts w:hint="eastAsia"/>
+        </w:rPr>
+        <w:t>、</w:t>
+      </w:r>
+      <w:r>
+        <w:rPr>
+          <w:rFonts w:hint="eastAsia"/>
+        </w:rPr>
+        <w:t>Tag</w:t>
+      </w:r>
+      <w:r>
+        <w:rPr>
+          <w:rFonts w:hint="eastAsia"/>
+        </w:rPr>
+        <w:t>、</w:t>
+      </w:r>
+      <w:r>
+        <w:rPr>
+          <w:rFonts w:hint="eastAsia"/>
+        </w:rPr>
+        <w:t>HEAD</w:t>
+      </w:r>
+      <w:r>
+        <w:rPr>
+          <w:rFonts w:hint="eastAsia"/>
+        </w:rPr>
+        <w:t>聚合</w:t>
+      </w:r>
+      <w:proofErr w:type="spellStart"/>
+      <w:r>
+        <w:rPr>
+          <w:rFonts w:hint="eastAsia"/>
+        </w:rPr>
+        <w:t>Ref</w:t>
+      </w:r>
+      <w:r>
+        <w:t>_persistent_object</w:t>
+      </w:r>
+      <w:proofErr w:type="spellEnd"/>
+      <w:r>
+        <w:rPr>
+          <w:rFonts w:hint="eastAsia"/>
+        </w:rPr>
+        <w:t>；</w:t>
+      </w:r>
+      <w:r>
+        <w:rPr>
+          <w:rFonts w:hint="eastAsia"/>
+        </w:rPr>
+        <w:t>Blob</w:t>
+      </w:r>
+      <w:r>
+        <w:rPr>
+          <w:rFonts w:hint="eastAsia"/>
+        </w:rPr>
+        <w:t>聚合</w:t>
+      </w:r>
+      <w:proofErr w:type="spellStart"/>
+      <w:r>
+        <w:rPr>
+          <w:rFonts w:hint="eastAsia"/>
+        </w:rPr>
+        <w:t>Stage_object</w:t>
+      </w:r>
+      <w:proofErr w:type="spellEnd"/>
+      <w:r>
+        <w:rPr>
+          <w:rFonts w:hint="eastAsia"/>
+        </w:rPr>
+        <w:t>；</w:t>
+      </w:r>
+      <w:proofErr w:type="spellStart"/>
+      <w:r>
+        <w:rPr>
+          <w:rFonts w:hint="eastAsia"/>
+        </w:rPr>
+        <w:t>Blob_content</w:t>
+      </w:r>
+      <w:proofErr w:type="spellEnd"/>
+      <w:r>
+        <w:rPr>
+          <w:rFonts w:hint="eastAsia"/>
+        </w:rPr>
+        <w:t>聚合</w:t>
+      </w:r>
+      <w:proofErr w:type="spellStart"/>
+      <w:r>
+        <w:rPr>
+          <w:rFonts w:hint="eastAsia"/>
+        </w:rPr>
+        <w:t>Persistent</w:t>
+      </w:r>
+      <w:r>
+        <w:t>_object</w:t>
+      </w:r>
+      <w:proofErr w:type="spellEnd"/>
+      <w:r>
+        <w:rPr>
+          <w:rFonts w:hint="eastAsia"/>
+        </w:rPr>
+        <w:t>；</w:t>
+      </w:r>
+      <w:r>
+        <w:rPr>
+          <w:rFonts w:hint="eastAsia"/>
+        </w:rPr>
+        <w:t>Commit</w:t>
+      </w:r>
+      <w:r>
+        <w:rPr>
+          <w:rFonts w:hint="eastAsia"/>
+        </w:rPr>
+        <w:t>、</w:t>
+      </w:r>
+      <w:r>
+        <w:rPr>
+          <w:rFonts w:hint="eastAsia"/>
+        </w:rPr>
+        <w:t>Tree</w:t>
+      </w:r>
+      <w:r>
+        <w:rPr>
+          <w:rFonts w:hint="eastAsia"/>
+        </w:rPr>
+        <w:t>聚合</w:t>
+      </w:r>
+      <w:proofErr w:type="spellStart"/>
+      <w:r>
+        <w:rPr>
+          <w:rFonts w:hint="eastAsia"/>
+        </w:rPr>
+        <w:t>Stage</w:t>
+      </w:r>
+      <w:r>
+        <w:t>_persistent_object</w:t>
+      </w:r>
+      <w:proofErr w:type="spellEnd"/>
+      <w:r>
+        <w:rPr>
+          <w:rFonts w:hint="eastAsia"/>
+        </w:rPr>
+        <w:t>。</w:t>
+      </w:r>
+    </w:p>
+    <w:p>
+      <w:r>
+        <w:rPr>
+          <w:rFonts w:hint="eastAsia"/>
+        </w:rPr>
+        <w:t>针对不同的持久化类，定义了</w:t>
+      </w:r>
+      <w:r>
+        <w:rPr>
+          <w:rFonts w:hint="eastAsia"/>
+        </w:rPr>
+        <w:t>两个数据管理接口——</w:t>
+      </w:r>
+      <w:proofErr w:type="spellStart"/>
+      <w:r>
+        <w:rPr>
+          <w:rFonts w:hint="eastAsia"/>
+        </w:rPr>
+        <w:t>Ref</w:t>
+      </w:r>
+      <w:r>
+        <w:t>_manager</w:t>
+      </w:r>
+      <w:proofErr w:type="spellEnd"/>
+      <w:r>
+        <w:rPr>
+          <w:rFonts w:hint="eastAsia"/>
+        </w:rPr>
+        <w:t>和</w:t>
+      </w:r>
+      <w:proofErr w:type="spellStart"/>
+      <w:r>
+        <w:rPr>
+          <w:rFonts w:hint="eastAsia"/>
+        </w:rPr>
+        <w:t>Object</w:t>
+      </w:r>
+      <w:r>
+        <w:t>_manager</w:t>
+      </w:r>
+      <w:proofErr w:type="spellEnd"/>
+      <w:r>
+        <w:rPr>
+          <w:rFonts w:hint="eastAsia"/>
+        </w:rPr>
+        <w:t>。</w:t>
+      </w:r>
+      <w:r>
+        <w:rPr>
+          <w:rFonts w:hint="eastAsia"/>
+        </w:rPr>
+        <w:t>其中</w:t>
+      </w:r>
+      <w:proofErr w:type="spellStart"/>
+      <w:r>
+        <w:rPr>
+          <w:rFonts w:hint="eastAsia"/>
+        </w:rPr>
+        <w:t>Ref_manager</w:t>
+      </w:r>
+      <w:proofErr w:type="spellEnd"/>
+      <w:r>
+        <w:rPr>
+          <w:rFonts w:hint="eastAsia"/>
+        </w:rPr>
+        <w:t>与</w:t>
+      </w:r>
+      <w:proofErr w:type="spellStart"/>
+      <w:r>
+        <w:rPr>
+          <w:rFonts w:hint="eastAsia"/>
+        </w:rPr>
+        <w:t>Ref</w:t>
+      </w:r>
+      <w:r>
+        <w:t>_persistent_object</w:t>
+      </w:r>
+      <w:proofErr w:type="spellEnd"/>
+      <w:r>
+        <w:rPr>
+          <w:rFonts w:hint="eastAsia"/>
+        </w:rPr>
+        <w:t>交互，</w:t>
+      </w:r>
+      <w:proofErr w:type="spellStart"/>
+      <w:r>
+        <w:rPr>
+          <w:rFonts w:hint="eastAsia"/>
+        </w:rPr>
+        <w:t>Object</w:t>
+      </w:r>
+      <w:r>
+        <w:t>_manager</w:t>
+      </w:r>
+      <w:proofErr w:type="spellEnd"/>
+      <w:r>
+        <w:rPr>
+          <w:rFonts w:hint="eastAsia"/>
+        </w:rPr>
+        <w:t>与</w:t>
+      </w:r>
+      <w:proofErr w:type="spellStart"/>
+      <w:r>
+        <w:rPr>
+          <w:rFonts w:hint="eastAsia"/>
+        </w:rPr>
+        <w:t>Stage</w:t>
+      </w:r>
+      <w:r>
+        <w:t>_object</w:t>
+      </w:r>
+      <w:proofErr w:type="spellEnd"/>
+      <w:r>
+        <w:rPr>
+          <w:rFonts w:hint="eastAsia"/>
+        </w:rPr>
+        <w:t>、</w:t>
+      </w:r>
+      <w:proofErr w:type="spellStart"/>
+      <w:r>
+        <w:rPr>
+          <w:rFonts w:hint="eastAsia"/>
+        </w:rPr>
+        <w:t>Persistent</w:t>
+      </w:r>
+      <w:r>
+        <w:t>_object</w:t>
+      </w:r>
+      <w:proofErr w:type="spellEnd"/>
+      <w:r>
+        <w:rPr>
+          <w:rFonts w:hint="eastAsia"/>
+        </w:rPr>
+        <w:t>、</w:t>
+      </w:r>
+      <w:proofErr w:type="spellStart"/>
+      <w:r>
+        <w:rPr>
+          <w:rFonts w:hint="eastAsia"/>
+        </w:rPr>
+        <w:t>Stage_persistent_object</w:t>
+      </w:r>
+      <w:proofErr w:type="spellEnd"/>
+      <w:r>
+        <w:rPr>
+          <w:rFonts w:hint="eastAsia"/>
+        </w:rPr>
+        <w:t>交互。</w:t>
+      </w:r>
+    </w:p>
+    <w:p>
+      <w:r>
+        <w:rPr>
+          <w:rFonts w:hint="eastAsia"/>
+        </w:rPr>
+        <w:t>最后，</w:t>
+      </w:r>
+      <w:proofErr w:type="spellStart"/>
+      <w:r>
+        <w:rPr>
+          <w:rFonts w:hint="eastAsia"/>
+        </w:rPr>
+        <w:t>Persistent_object</w:t>
+      </w:r>
+      <w:proofErr w:type="spellEnd"/>
+      <w:r>
+        <w:rPr>
+          <w:rFonts w:hint="eastAsia"/>
+        </w:rPr>
+        <w:t>的存储需要使用</w:t>
+      </w:r>
+      <w:r>
+        <w:rPr>
+          <w:rFonts w:hint="eastAsia"/>
+        </w:rPr>
+        <w:t>SHA-1</w:t>
+      </w:r>
+      <w:r>
+        <w:rPr>
+          <w:rFonts w:hint="eastAsia"/>
+        </w:rPr>
+        <w:t>值作为索引，因此增加</w:t>
+      </w:r>
+      <w:r>
+        <w:rPr>
+          <w:rFonts w:hint="eastAsia"/>
+        </w:rPr>
+        <w:t>SHA</w:t>
+      </w:r>
+      <w:r>
+        <w:t>1_generator</w:t>
+      </w:r>
+      <w:r>
+        <w:rPr>
+          <w:rFonts w:hint="eastAsia"/>
+        </w:rPr>
+        <w:t>类。</w:t>
+      </w:r>
+    </w:p>
+    <w:p/>
+    <w:p>
+      <w:r>
+        <w:rPr>
+          <w:rFonts w:hint="eastAsia"/>
+        </w:rPr>
+        <w:t>辅助图：</w:t>
+      </w:r>
+    </w:p>
+    <w:p>
+      <w:r>
+        <w:rPr>
+          <w:rFonts w:hint="eastAsia"/>
+        </w:rPr>
+        <w:t>由于存储过程较为复杂，故使用</w:t>
+      </w:r>
+      <w:r>
+        <w:rPr>
+          <w:rFonts w:hint="eastAsia"/>
+        </w:rPr>
+        <w:t>两个辅助图</w:t>
+      </w:r>
+      <w:r>
+        <w:rPr>
+          <w:rFonts w:hint="eastAsia"/>
+        </w:rPr>
+        <w:t>说明，下面是添加一个普通文件至暂存区的顺序图。</w:t>
+      </w:r>
+    </w:p>
+    <w:p>
+      <w:r>
+        <w:rPr>
+          <w:noProof/>
+        </w:rPr>
+        <w:lastRenderedPageBreak/>
+        <w:drawing>
+          <wp:inline distT="0" distB="0" distL="0" distR="0">
+            <wp:extent cx="5274310" cy="5699346"/>
+            <wp:effectExtent l="0" t="0" r="2540" b="0"/>
+            <wp:docPr id="8" name="图片 8" descr="F:\linjkun\博一下\面向对象\Umlet\git\picture\OOD_add_file_sequence.png"/>
+            <wp:cNvGraphicFramePr>
+              <a:graphicFrameLocks xmlns:a="http://schemas.openxmlformats.org/drawingml/2006/main" noChangeAspect="1"/>
+            </wp:cNvGraphicFramePr>
+            <a:graphic xmlns:a="http://schemas.openxmlformats.org/drawingml/2006/main">
+              <a:graphicData uri="http://schemas.openxmlformats.org/drawingml/2006/picture">
+                <pic:pic xmlns:pic="http://schemas.openxmlformats.org/drawingml/2006/picture">
+                  <pic:nvPicPr>
+                    <pic:cNvPr id="0" name="Picture 2" descr="F:\linjkun\博一下\面向对象\Umlet\git\picture\OOD_add_file_sequence.png"/>
+                    <pic:cNvPicPr>
+                      <a:picLocks noChangeAspect="1" noChangeArrowheads="1"/>
+                    </pic:cNvPicPr>
+                  </pic:nvPicPr>
+                  <pic:blipFill>
+                    <a:blip r:embed="rId10" cstate="print">
+                      <a:extLst>
+                        <a:ext uri="{28A0092B-C50C-407E-A947-70E740481C1C}">
+                          <a14:useLocalDpi xmlns:a14="http://schemas.microsoft.com/office/drawing/2010/main" val="0"/>
+                        </a:ext>
+                      </a:extLst>
+                    </a:blip>
+                    <a:srcRect/>
+                    <a:stretch>
+                      <a:fillRect/>
+                    </a:stretch>
+                  </pic:blipFill>
+                  <pic:spPr bwMode="auto">
+                    <a:xfrm>
+                      <a:off x="0" y="0"/>
+                      <a:ext cx="5274310" cy="5699346"/>
+                    </a:xfrm>
+                    <a:prstGeom prst="rect">
+                      <a:avLst/>
+                    </a:prstGeom>
+                    <a:noFill/>
+                    <a:ln>
+                      <a:noFill/>
+                    </a:ln>
+                  </pic:spPr>
+                </pic:pic>
+              </a:graphicData>
+            </a:graphic>
+          </wp:inline>
+        </w:drawing>
+      </w:r>
+    </w:p>
+    <w:p>
       <w:pPr>
-        <w:rPr>
-          <w:rFonts w:hint="eastAsia"/>
-        </w:rPr>
+        <w:widowControl/>
+        <w:jc w:val="left"/>
       </w:pPr>
       <w:r>
-        <w:rPr>
-          <w:rFonts w:hint="eastAsia"/>
-        </w:rPr>
-        <w:t>我们需要存储的数据有三种：（</w:t>
+        <w:br w:type="page"/>
+      </w:r>
+    </w:p>
+    <w:p>
+      <w:r>
+        <w:rPr>
+          <w:rFonts w:hint="eastAsia"/>
+        </w:rPr>
+        <w:lastRenderedPageBreak/>
+        <w:t>提交新版本时的活动图</w:t>
+      </w:r>
+      <w:r>
+        <w:rPr>
+          <w:rFonts w:hint="eastAsia"/>
+        </w:rPr>
+        <w:t>如下，其中为了描述递归，将需要递归的活动整理成为一个帧</w:t>
+      </w:r>
+      <w:r>
+        <w:rPr>
+          <w:rFonts w:hint="eastAsia"/>
+        </w:rPr>
+        <w:t>：</w:t>
+      </w:r>
+    </w:p>
+    <w:p>
+      <w:r>
+        <w:rPr>
+          <w:noProof/>
+        </w:rPr>
+        <w:drawing>
+          <wp:inline distT="0" distB="0" distL="0" distR="0">
+            <wp:extent cx="5274310" cy="4412148"/>
+            <wp:effectExtent l="0" t="0" r="2540" b="7620"/>
+            <wp:docPr id="9" name="图片 9" descr="F:\linjkun\博一下\面向对象\Umlet\git\picture\OOD_commit_activity.png"/>
+            <wp:cNvGraphicFramePr>
+              <a:graphicFrameLocks xmlns:a="http://schemas.openxmlformats.org/drawingml/2006/main" noChangeAspect="1"/>
+            </wp:cNvGraphicFramePr>
+            <a:graphic xmlns:a="http://schemas.openxmlformats.org/drawingml/2006/main">
+              <a:graphicData uri="http://schemas.openxmlformats.org/drawingml/2006/picture">
+                <pic:pic xmlns:pic="http://schemas.openxmlformats.org/drawingml/2006/picture">
+                  <pic:nvPicPr>
+                    <pic:cNvPr id="0" name="Picture 3" descr="F:\linjkun\博一下\面向对象\Umlet\git\picture\OOD_commit_activity.png"/>
+                    <pic:cNvPicPr>
+                      <a:picLocks noChangeAspect="1" noChangeArrowheads="1"/>
+                    </pic:cNvPicPr>
+                  </pic:nvPicPr>
+                  <pic:blipFill>
+                    <a:blip r:embed="rId11">
+                      <a:extLst>
+                        <a:ext uri="{28A0092B-C50C-407E-A947-70E740481C1C}">
+                          <a14:useLocalDpi xmlns:a14="http://schemas.microsoft.com/office/drawing/2010/main" val="0"/>
+                        </a:ext>
+                      </a:extLst>
+                    </a:blip>
+                    <a:srcRect/>
+                    <a:stretch>
+                      <a:fillRect/>
+                    </a:stretch>
+                  </pic:blipFill>
+                  <pic:spPr bwMode="auto">
+                    <a:xfrm>
+                      <a:off x="0" y="0"/>
+                      <a:ext cx="5274310" cy="4412148"/>
+                    </a:xfrm>
+                    <a:prstGeom prst="rect">
+                      <a:avLst/>
+                    </a:prstGeom>
+                    <a:noFill/>
+                    <a:ln>
+                      <a:noFill/>
+                    </a:ln>
+                  </pic:spPr>
+                </pic:pic>
+              </a:graphicData>
+            </a:graphic>
+          </wp:inline>
+        </w:drawing>
+      </w:r>
+    </w:p>
+    <w:p>
+      <w:r>
+        <w:rPr>
+          <w:rFonts w:hint="eastAsia"/>
+        </w:rPr>
+        <w:t>总结：</w:t>
+      </w:r>
+    </w:p>
+    <w:p>
+      <w:r>
+        <w:rPr>
+          <w:rFonts w:hint="eastAsia"/>
+        </w:rPr>
+        <w:t>至此，我们已经完成了</w:t>
+      </w:r>
+      <w:r>
+        <w:rPr>
+          <w:rFonts w:hint="eastAsia"/>
+        </w:rPr>
+        <w:t>需求分析，</w:t>
+      </w:r>
+      <w:r>
+        <w:rPr>
+          <w:rFonts w:hint="eastAsia"/>
+        </w:rPr>
+        <w:t>建立需求</w:t>
+      </w:r>
+      <w:r>
+        <w:rPr>
+          <w:rFonts w:hint="eastAsia"/>
+        </w:rPr>
+        <w:t>模型与基本模型，部分辅助模型，接着根据问题</w:t>
+      </w:r>
+      <w:proofErr w:type="gramStart"/>
+      <w:r>
+        <w:rPr>
+          <w:rFonts w:hint="eastAsia"/>
+        </w:rPr>
+        <w:t>域部分</w:t>
+      </w:r>
+      <w:proofErr w:type="gramEnd"/>
+      <w:r>
+        <w:rPr>
+          <w:rFonts w:hint="eastAsia"/>
+        </w:rPr>
+        <w:t>与数据存储部分对基本模型进行了修改与扩充，并针对修改后的模型建立了顺序图与活动图。</w:t>
+      </w:r>
+    </w:p>
+    <w:p>
+      <w:r>
+        <w:rPr>
+          <w:rFonts w:hint="eastAsia"/>
+        </w:rPr>
+        <w:t>在分析过程中碰到如下几个问题。</w:t>
+      </w:r>
+    </w:p>
+    <w:p>
+      <w:r>
+        <w:rPr>
+          <w:rFonts w:hint="eastAsia"/>
+        </w:rPr>
+        <w:t>Branch</w:t>
+      </w:r>
+      <w:r>
+        <w:rPr>
+          <w:rFonts w:hint="eastAsia"/>
+        </w:rPr>
+        <w:t>、</w:t>
+      </w:r>
+      <w:r>
+        <w:rPr>
+          <w:rFonts w:hint="eastAsia"/>
+        </w:rPr>
+        <w:t>Tag</w:t>
+      </w:r>
+      <w:r>
+        <w:rPr>
+          <w:rFonts w:hint="eastAsia"/>
+        </w:rPr>
+        <w:t>、</w:t>
+      </w:r>
+      <w:r>
+        <w:rPr>
+          <w:rFonts w:hint="eastAsia"/>
+        </w:rPr>
+        <w:t>HEAD</w:t>
+      </w:r>
+      <w:r>
+        <w:rPr>
+          <w:rFonts w:hint="eastAsia"/>
+        </w:rPr>
+        <w:t>类从逻辑上来看都属于引用</w:t>
+      </w:r>
+      <w:r>
+        <w:rPr>
+          <w:rFonts w:hint="eastAsia"/>
+        </w:rPr>
+        <w:t>Commit</w:t>
+      </w:r>
+      <w:r>
+        <w:rPr>
+          <w:rFonts w:hint="eastAsia"/>
+        </w:rPr>
+        <w:t>类的类，因此比较直接的想法是让这</w:t>
+      </w:r>
+      <w:proofErr w:type="gramStart"/>
+      <w:r>
+        <w:rPr>
+          <w:rFonts w:hint="eastAsia"/>
+        </w:rPr>
+        <w:t>三个类都继承</w:t>
+      </w:r>
+      <w:proofErr w:type="gramEnd"/>
+      <w:r>
+        <w:rPr>
+          <w:rFonts w:hint="eastAsia"/>
+        </w:rPr>
+        <w:t>引用类</w:t>
+      </w:r>
+      <w:r>
+        <w:rPr>
+          <w:rFonts w:hint="eastAsia"/>
+        </w:rPr>
+        <w:t>Ref</w:t>
+      </w:r>
+      <w:r>
+        <w:rPr>
+          <w:rFonts w:hint="eastAsia"/>
+        </w:rPr>
+        <w:t>，然后每个仓库</w:t>
+      </w:r>
+      <w:r>
+        <w:rPr>
+          <w:rFonts w:hint="eastAsia"/>
+        </w:rPr>
+        <w:t>Repository</w:t>
+      </w:r>
+      <w:r>
+        <w:rPr>
+          <w:rFonts w:hint="eastAsia"/>
+        </w:rPr>
+        <w:t>对象拥有若干</w:t>
+      </w:r>
+      <w:r>
+        <w:rPr>
+          <w:rFonts w:hint="eastAsia"/>
+        </w:rPr>
+        <w:t>Ref</w:t>
+      </w:r>
+      <w:r>
+        <w:rPr>
+          <w:rFonts w:hint="eastAsia"/>
+        </w:rPr>
+        <w:t>对象。然而实际功能需求需要保证至少有一个</w:t>
+      </w:r>
+      <w:r>
+        <w:rPr>
+          <w:rFonts w:hint="eastAsia"/>
+        </w:rPr>
+        <w:t>Branch</w:t>
+      </w:r>
+      <w:r>
+        <w:rPr>
+          <w:rFonts w:hint="eastAsia"/>
+        </w:rPr>
+        <w:t>对象（</w:t>
+      </w:r>
+      <w:r>
+        <w:rPr>
+          <w:rFonts w:hint="eastAsia"/>
+        </w:rPr>
+        <w:t>master</w:t>
+      </w:r>
+      <w:r>
+        <w:rPr>
+          <w:rFonts w:hint="eastAsia"/>
+        </w:rPr>
+        <w:t>分支），以及唯一</w:t>
+      </w:r>
+      <w:proofErr w:type="gramStart"/>
+      <w:r>
+        <w:rPr>
+          <w:rFonts w:hint="eastAsia"/>
+        </w:rPr>
+        <w:t>一个</w:t>
+      </w:r>
+      <w:proofErr w:type="gramEnd"/>
+      <w:r>
+        <w:rPr>
+          <w:rFonts w:hint="eastAsia"/>
+        </w:rPr>
+        <w:t>HEAD</w:t>
+      </w:r>
+      <w:r>
+        <w:rPr>
+          <w:rFonts w:hint="eastAsia"/>
+        </w:rPr>
+        <w:t>对象（标识当前版本），而继承在类图中无法规定子类的个数，因而将继承改成了聚合，即一个引用对象</w:t>
+      </w:r>
+      <w:r>
+        <w:rPr>
+          <w:rFonts w:hint="eastAsia"/>
+        </w:rPr>
+        <w:t>Ref</w:t>
+      </w:r>
+      <w:r>
+        <w:t>s</w:t>
+      </w:r>
+      <w:r>
+        <w:rPr>
+          <w:rFonts w:hint="eastAsia"/>
+        </w:rPr>
+        <w:t>拥有若干</w:t>
+      </w:r>
+      <w:r>
+        <w:rPr>
+          <w:rFonts w:hint="eastAsia"/>
+        </w:rPr>
+        <w:t>Branch</w:t>
+      </w:r>
+      <w:r>
+        <w:rPr>
+          <w:rFonts w:hint="eastAsia"/>
+        </w:rPr>
+        <w:t>、</w:t>
+      </w:r>
+      <w:r>
+        <w:rPr>
+          <w:rFonts w:hint="eastAsia"/>
+        </w:rPr>
+        <w:t>Tag</w:t>
+      </w:r>
+      <w:r>
+        <w:rPr>
+          <w:rFonts w:hint="eastAsia"/>
+        </w:rPr>
+        <w:t>、</w:t>
+      </w:r>
+      <w:r>
+        <w:rPr>
+          <w:rFonts w:hint="eastAsia"/>
+        </w:rPr>
+        <w:t>HEAD</w:t>
+      </w:r>
+      <w:r>
+        <w:rPr>
+          <w:rFonts w:hint="eastAsia"/>
+        </w:rPr>
+        <w:t>对象，而每个仓库拥有一个</w:t>
+      </w:r>
+      <w:r>
+        <w:rPr>
+          <w:rFonts w:hint="eastAsia"/>
+        </w:rPr>
+        <w:t>Ref</w:t>
+      </w:r>
+      <w:r>
+        <w:t>s</w:t>
+      </w:r>
+      <w:r>
+        <w:rPr>
+          <w:rFonts w:hint="eastAsia"/>
+        </w:rPr>
+        <w:t>对象，这就解决了数量上的限定问题，并且从逻辑上也是合理的。</w:t>
+      </w:r>
+    </w:p>
+    <w:p>
+      <w:r>
+        <w:rPr>
+          <w:rFonts w:hint="eastAsia"/>
+        </w:rPr>
+        <w:t>Commit</w:t>
+      </w:r>
+      <w:r>
+        <w:rPr>
+          <w:rFonts w:hint="eastAsia"/>
+        </w:rPr>
+        <w:t>类</w:t>
+      </w:r>
+      <w:r>
+        <w:rPr>
+          <w:rFonts w:hint="eastAsia"/>
+        </w:rPr>
+        <w:t>自身到自身的</w:t>
+      </w:r>
+      <w:r>
+        <w:rPr>
+          <w:rFonts w:hint="eastAsia"/>
+        </w:rPr>
+        <w:t>m</w:t>
+      </w:r>
+      <w:r>
+        <w:rPr>
+          <w:rFonts w:hint="eastAsia"/>
+        </w:rPr>
+        <w:t>对</w:t>
+      </w:r>
+      <w:r>
+        <w:rPr>
+          <w:rFonts w:hint="eastAsia"/>
+        </w:rPr>
+        <w:t>n</w:t>
+      </w:r>
+      <w:r>
+        <w:rPr>
+          <w:rFonts w:hint="eastAsia"/>
+        </w:rPr>
+        <w:t>关联，如果只是使用基本的建模元素，那么将难以通过引入中间类</w:t>
+      </w:r>
+      <w:r>
+        <w:rPr>
+          <w:rFonts w:hint="eastAsia"/>
+        </w:rPr>
+        <w:t>，将其转化为</w:t>
       </w:r>
       <w:r>
         <w:rPr>
@@ -5259,46 +6630,301 @@
         <w:rPr>
           <w:rFonts w:hint="eastAsia"/>
         </w:rPr>
+        <w:t>对</w:t>
+      </w:r>
+      <w:r>
+        <w:rPr>
+          <w:rFonts w:hint="eastAsia"/>
+        </w:rPr>
+        <w:t>m</w:t>
+      </w:r>
+      <w:r>
+        <w:rPr>
+          <w:rFonts w:hint="eastAsia"/>
+        </w:rPr>
+        <w:t>和</w:t>
+      </w:r>
+      <w:r>
+        <w:rPr>
+          <w:rFonts w:hint="eastAsia"/>
+        </w:rPr>
+        <w:t>1</w:t>
+      </w:r>
+      <w:r>
+        <w:rPr>
+          <w:rFonts w:hint="eastAsia"/>
+        </w:rPr>
+        <w:t>对</w:t>
+      </w:r>
+      <w:r>
+        <w:rPr>
+          <w:rFonts w:hint="eastAsia"/>
+        </w:rPr>
+        <w:t>n</w:t>
+      </w:r>
+      <w:r>
+        <w:rPr>
+          <w:rFonts w:hint="eastAsia"/>
+        </w:rPr>
+        <w:t>关联，因为这意味着在</w:t>
+      </w:r>
+      <w:r>
+        <w:rPr>
+          <w:rFonts w:hint="eastAsia"/>
+        </w:rPr>
+        <w:t>Commit</w:t>
+      </w:r>
+      <w:r>
+        <w:rPr>
+          <w:rFonts w:hint="eastAsia"/>
+        </w:rPr>
+        <w:t>与</w:t>
+      </w:r>
+      <w:proofErr w:type="gramStart"/>
+      <w:r>
+        <w:rPr>
+          <w:rFonts w:hint="eastAsia"/>
+        </w:rPr>
+        <w:t>中间类</w:t>
+      </w:r>
+      <w:proofErr w:type="gramEnd"/>
+      <w:r>
+        <w:rPr>
+          <w:rFonts w:hint="eastAsia"/>
+        </w:rPr>
+        <w:t>之间需要两条单向关联线。解决办法有如下几个：</w:t>
+      </w:r>
+      <w:r>
+        <w:rPr>
+          <w:rFonts w:hint="eastAsia"/>
+        </w:rPr>
+        <w:t>（</w:t>
+      </w:r>
+      <w:r>
+        <w:rPr>
+          <w:rFonts w:hint="eastAsia"/>
+        </w:rPr>
+        <w:t>1</w:t>
+      </w:r>
+      <w:r>
+        <w:rPr>
+          <w:rFonts w:hint="eastAsia"/>
+        </w:rPr>
         <w:t>）</w:t>
       </w:r>
       <w:r>
         <w:rPr>
           <w:rFonts w:hint="eastAsia"/>
         </w:rPr>
-        <w:t>Branch</w:t>
-      </w:r>
-      <w:r>
-        <w:rPr>
-          <w:rFonts w:hint="eastAsia"/>
-        </w:rPr>
-        <w:t>，</w:t>
-      </w:r>
-      <w:r>
-        <w:rPr>
-          <w:rFonts w:hint="eastAsia"/>
-        </w:rPr>
-        <w:t>Tag</w:t>
-      </w:r>
-      <w:r>
-        <w:rPr>
-          <w:rFonts w:hint="eastAsia"/>
-        </w:rPr>
-        <w:t>，</w:t>
-      </w:r>
-      <w:r>
-        <w:rPr>
-          <w:rFonts w:hint="eastAsia"/>
-        </w:rPr>
-        <w:t>HEA</w:t>
-      </w:r>
-      <w:r>
-        <w:t>D</w:t>
-      </w:r>
-      <w:r>
-        <w:rPr>
-          <w:rFonts w:hint="eastAsia"/>
-        </w:rPr>
-        <w:t>引用对象，使用系统的过程中，我们使用名字找到被引用的内容，因此需要使用名字作为它们的索引。（</w:t>
+        <w:t>将</w:t>
+      </w:r>
+      <w:r>
+        <w:rPr>
+          <w:rFonts w:hint="eastAsia"/>
+        </w:rPr>
+        <w:t>m</w:t>
+      </w:r>
+      <w:r>
+        <w:rPr>
+          <w:rFonts w:hint="eastAsia"/>
+        </w:rPr>
+        <w:t>和</w:t>
+      </w:r>
+      <w:r>
+        <w:rPr>
+          <w:rFonts w:hint="eastAsia"/>
+        </w:rPr>
+        <w:t>n</w:t>
+      </w:r>
+      <w:r>
+        <w:rPr>
+          <w:rFonts w:hint="eastAsia"/>
+        </w:rPr>
+        <w:t>都视为</w:t>
+      </w:r>
+      <w:r>
+        <w:rPr>
+          <w:rFonts w:hint="eastAsia"/>
+        </w:rPr>
+        <w:t>*</w:t>
+      </w:r>
+      <w:r>
+        <w:rPr>
+          <w:rFonts w:hint="eastAsia"/>
+        </w:rPr>
+        <w:t>，这样</w:t>
+      </w:r>
+      <w:r>
+        <w:rPr>
+          <w:rFonts w:hint="eastAsia"/>
+        </w:rPr>
+        <w:t>Commit</w:t>
+      </w:r>
+      <w:r>
+        <w:rPr>
+          <w:rFonts w:hint="eastAsia"/>
+        </w:rPr>
+        <w:t>与</w:t>
+      </w:r>
+      <w:proofErr w:type="gramStart"/>
+      <w:r>
+        <w:rPr>
+          <w:rFonts w:hint="eastAsia"/>
+        </w:rPr>
+        <w:t>中间类</w:t>
+      </w:r>
+      <w:proofErr w:type="gramEnd"/>
+      <w:r>
+        <w:rPr>
+          <w:rFonts w:hint="eastAsia"/>
+        </w:rPr>
+        <w:t>之间就只需要一条一对多，然而这就使得类</w:t>
+      </w:r>
+      <w:proofErr w:type="gramStart"/>
+      <w:r>
+        <w:rPr>
+          <w:rFonts w:hint="eastAsia"/>
+        </w:rPr>
+        <w:t>图失去</w:t>
+      </w:r>
+      <w:proofErr w:type="gramEnd"/>
+      <w:r>
+        <w:rPr>
+          <w:rFonts w:hint="eastAsia"/>
+        </w:rPr>
+        <w:t>了描述</w:t>
+      </w:r>
+      <w:r>
+        <w:t>m</w:t>
+      </w:r>
+      <w:r>
+        <w:rPr>
+          <w:rFonts w:hint="eastAsia"/>
+        </w:rPr>
+        <w:t>与</w:t>
+      </w:r>
+      <w:r>
+        <w:rPr>
+          <w:rFonts w:hint="eastAsia"/>
+        </w:rPr>
+        <w:t>n</w:t>
+      </w:r>
+      <w:r>
+        <w:rPr>
+          <w:rFonts w:hint="eastAsia"/>
+        </w:rPr>
+        <w:t>约束的能力</w:t>
+      </w:r>
+      <w:r>
+        <w:rPr>
+          <w:rFonts w:hint="eastAsia"/>
+        </w:rPr>
+        <w:t>，从而需要在类图规约中加以说明</w:t>
+      </w:r>
+      <w:r>
+        <w:rPr>
+          <w:rFonts w:hint="eastAsia"/>
+        </w:rPr>
+        <w:t>（当然</w:t>
+      </w:r>
+      <w:r>
+        <w:rPr>
+          <w:rFonts w:hint="eastAsia"/>
+        </w:rPr>
+        <w:t>m</w:t>
+      </w:r>
+      <w:r>
+        <w:rPr>
+          <w:rFonts w:hint="eastAsia"/>
+        </w:rPr>
+        <w:t>与</w:t>
+      </w:r>
+      <w:r>
+        <w:rPr>
+          <w:rFonts w:hint="eastAsia"/>
+        </w:rPr>
+        <w:t>n</w:t>
+      </w:r>
+      <w:r>
+        <w:rPr>
+          <w:rFonts w:hint="eastAsia"/>
+        </w:rPr>
+        <w:t>的约束实际上往往</w:t>
+      </w:r>
+      <w:r>
+        <w:rPr>
+          <w:rFonts w:hint="eastAsia"/>
+        </w:rPr>
+        <w:t>并</w:t>
+      </w:r>
+      <w:r>
+        <w:rPr>
+          <w:rFonts w:hint="eastAsia"/>
+        </w:rPr>
+        <w:t>不是关键的）</w:t>
+      </w:r>
+      <w:r>
+        <w:rPr>
+          <w:rFonts w:hint="eastAsia"/>
+        </w:rPr>
+        <w:t>，而且通过一条关联</w:t>
+      </w:r>
+      <w:proofErr w:type="gramStart"/>
+      <w:r>
+        <w:rPr>
+          <w:rFonts w:hint="eastAsia"/>
+        </w:rPr>
+        <w:t>线表达</w:t>
+      </w:r>
+      <w:proofErr w:type="gramEnd"/>
+      <w:r>
+        <w:rPr>
+          <w:rFonts w:hint="eastAsia"/>
+        </w:rPr>
+        <w:t>两条关联线，要求</w:t>
+      </w:r>
+      <w:proofErr w:type="gramStart"/>
+      <w:r>
+        <w:rPr>
+          <w:rFonts w:hint="eastAsia"/>
+        </w:rPr>
+        <w:t>中间类</w:t>
+      </w:r>
+      <w:proofErr w:type="gramEnd"/>
+      <w:r>
+        <w:rPr>
+          <w:rFonts w:hint="eastAsia"/>
+        </w:rPr>
+        <w:t>的名字必须足够恰当才行，例如这里可以</w:t>
+      </w:r>
+      <w:proofErr w:type="spellStart"/>
+      <w:r>
+        <w:rPr>
+          <w:rFonts w:hint="eastAsia"/>
+        </w:rPr>
+        <w:t>Parent</w:t>
+      </w:r>
+      <w:r>
+        <w:t>_</w:t>
+      </w:r>
+      <w:r>
+        <w:rPr>
+          <w:rFonts w:hint="eastAsia"/>
+        </w:rPr>
+        <w:t>child</w:t>
+      </w:r>
+      <w:proofErr w:type="spellEnd"/>
+      <w:r>
+        <w:rPr>
+          <w:rFonts w:hint="eastAsia"/>
+        </w:rPr>
+        <w:t>。</w:t>
+      </w:r>
+      <w:r>
+        <w:rPr>
+          <w:rFonts w:hint="eastAsia"/>
+        </w:rPr>
+        <w:t>（</w:t>
       </w:r>
       <w:r>
         <w:rPr>
@@ -5310,158 +6936,40 @@
         <w:rPr>
           <w:rFonts w:hint="eastAsia"/>
         </w:rPr>
-        <w:t>）</w:t>
-      </w:r>
-      <w:r>
-        <w:rPr>
-          <w:rFonts w:hint="eastAsia"/>
-        </w:rPr>
-        <w:t>Commit</w:t>
-      </w:r>
-      <w:r>
-        <w:rPr>
-          <w:rFonts w:hint="eastAsia"/>
-        </w:rPr>
-        <w:t>，</w:t>
-      </w:r>
-      <w:r>
-        <w:rPr>
-          <w:rFonts w:hint="eastAsia"/>
-        </w:rPr>
-        <w:t>Tree</w:t>
-      </w:r>
-      <w:r>
-        <w:rPr>
-          <w:rFonts w:hint="eastAsia"/>
-        </w:rPr>
-        <w:t>，</w:t>
-      </w:r>
-      <w:proofErr w:type="spellStart"/>
-      <w:r>
-        <w:rPr>
-          <w:rFonts w:hint="eastAsia"/>
-        </w:rPr>
-        <w:t>Blob</w:t>
-      </w:r>
-      <w:r>
-        <w:t>_content</w:t>
-      </w:r>
-      <w:proofErr w:type="spellEnd"/>
-      <w:r>
-        <w:rPr>
-          <w:rFonts w:hint="eastAsia"/>
-        </w:rPr>
-        <w:t>对象，由它们构成了一个已提交的版本，版本由</w:t>
-      </w:r>
-      <w:r>
-        <w:rPr>
-          <w:rFonts w:hint="eastAsia"/>
-        </w:rPr>
-        <w:t>Commit</w:t>
-      </w:r>
-      <w:r>
-        <w:rPr>
-          <w:rFonts w:hint="eastAsia"/>
-        </w:rPr>
-        <w:t>的</w:t>
-      </w:r>
-      <w:r>
-        <w:rPr>
-          <w:rFonts w:hint="eastAsia"/>
-        </w:rPr>
-        <w:t>id</w:t>
-      </w:r>
-      <w:r>
-        <w:rPr>
-          <w:rFonts w:hint="eastAsia"/>
-        </w:rPr>
-        <w:t>唯一标识，</w:t>
-      </w:r>
-      <w:r>
-        <w:rPr>
-          <w:rFonts w:hint="eastAsia"/>
-        </w:rPr>
-        <w:t>Tree</w:t>
-      </w:r>
-      <w:r>
-        <w:rPr>
-          <w:rFonts w:hint="eastAsia"/>
-        </w:rPr>
-        <w:t>记录了项目的目录结构以及</w:t>
-      </w:r>
-      <w:r>
-        <w:rPr>
-          <w:rFonts w:hint="eastAsia"/>
-        </w:rPr>
-        <w:t>文件</w:t>
-      </w:r>
-      <w:r>
-        <w:rPr>
-          <w:rFonts w:hint="eastAsia"/>
-        </w:rPr>
-        <w:t>的头信息，</w:t>
-      </w:r>
-      <w:proofErr w:type="spellStart"/>
-      <w:r>
-        <w:rPr>
-          <w:rFonts w:hint="eastAsia"/>
-        </w:rPr>
-        <w:t>Blob_content</w:t>
-      </w:r>
-      <w:proofErr w:type="spellEnd"/>
-      <w:r>
-        <w:rPr>
-          <w:rFonts w:hint="eastAsia"/>
-        </w:rPr>
-        <w:t>记录了实际的文件内容。一个版本一旦提交后，就不</w:t>
-      </w:r>
-      <w:r>
-        <w:rPr>
-          <w:rFonts w:hint="eastAsia"/>
-        </w:rPr>
-        <w:t>太可能被修改，因此这三种对象可以所存储的内容生成唯一的</w:t>
-      </w:r>
-      <w:r>
-        <w:rPr>
-          <w:rFonts w:hint="eastAsia"/>
-        </w:rPr>
-        <w:t>SHA-1</w:t>
-      </w:r>
-      <w:r>
-        <w:rPr>
-          <w:rFonts w:hint="eastAsia"/>
-        </w:rPr>
-        <w:t>值，并将对象的</w:t>
-      </w:r>
-      <w:r>
-        <w:rPr>
-          <w:rFonts w:hint="eastAsia"/>
-        </w:rPr>
-        <w:t>id</w:t>
-      </w:r>
-      <w:r>
-        <w:rPr>
-          <w:rFonts w:hint="eastAsia"/>
-        </w:rPr>
-        <w:t>设置为该</w:t>
-      </w:r>
-      <w:r>
-        <w:rPr>
-          <w:rFonts w:hint="eastAsia"/>
-        </w:rPr>
-        <w:t>SHA-1</w:t>
-      </w:r>
-      <w:r>
-        <w:rPr>
-          <w:rFonts w:hint="eastAsia"/>
-        </w:rPr>
-        <w:t>值，作为索引。</w:t>
-      </w:r>
-      <w:r>
-        <w:rPr>
-          <w:rFonts w:hint="eastAsia"/>
-        </w:rPr>
-        <w:t>（</w:t>
+        <w:t>）使用两条单向关联线，只要在关联线上补充必备的信息，例如其一写上</w:t>
+      </w:r>
+      <w:r>
+        <w:rPr>
+          <w:rFonts w:hint="eastAsia"/>
+        </w:rPr>
+        <w:t>has</w:t>
+      </w:r>
+      <w:r>
+        <w:t xml:space="preserve"> </w:t>
+      </w:r>
+      <w:r>
+        <w:rPr>
+          <w:rFonts w:hint="eastAsia"/>
+        </w:rPr>
+        <w:t>parent</w:t>
+      </w:r>
+      <w:r>
+        <w:rPr>
+          <w:rFonts w:hint="eastAsia"/>
+        </w:rPr>
+        <w:t>，另一条写上</w:t>
+      </w:r>
+      <w:r>
+        <w:rPr>
+          <w:rFonts w:hint="eastAsia"/>
+        </w:rPr>
+        <w:t>has child</w:t>
+      </w:r>
+      <w:r>
+        <w:rPr>
+          <w:rFonts w:hint="eastAsia"/>
+        </w:rPr>
+        <w:t>，则这种方案也是可以接受的。（</w:t>
       </w:r>
       <w:r>
         <w:rPr>
@@ -5473,43 +6981,249 @@
         <w:rPr>
           <w:rFonts w:hint="eastAsia"/>
         </w:rPr>
-        <w:t>）</w:t>
-      </w:r>
-      <w:r>
-        <w:rPr>
-          <w:rFonts w:hint="eastAsia"/>
-        </w:rPr>
-        <w:t>Commit</w:t>
-      </w:r>
-      <w:r>
-        <w:rPr>
-          <w:rFonts w:hint="eastAsia"/>
-        </w:rPr>
-        <w:t>，</w:t>
-      </w:r>
-      <w:r>
-        <w:rPr>
-          <w:rFonts w:hint="eastAsia"/>
-        </w:rPr>
-        <w:t>Tree</w:t>
-      </w:r>
-      <w:r>
-        <w:rPr>
-          <w:rFonts w:hint="eastAsia"/>
-        </w:rPr>
-        <w:t>，</w:t>
-      </w:r>
-      <w:r>
-        <w:rPr>
-          <w:rFonts w:hint="eastAsia"/>
-        </w:rPr>
-        <w:t>Blob</w:t>
-      </w:r>
-      <w:r>
-        <w:rPr>
-          <w:rFonts w:hint="eastAsia"/>
-        </w:rPr>
-        <w:t>对象，由它们构成了一个暂存区，这部分内容代表正在开发中的版本，需要经常被修改。</w:t>
+        <w:t>）针对功能需求与所使用的持久化方式进行设计，例如本文中，由于采用基于内容寻址的文件系统进行持久化存储，因此即使一个对象</w:t>
+      </w:r>
+      <w:r>
+        <w:rPr>
+          <w:rFonts w:hint="eastAsia"/>
+        </w:rPr>
+        <w:t>拥</w:t>
+      </w:r>
+      <w:r>
+        <w:rPr>
+          <w:rFonts w:hint="eastAsia"/>
+        </w:rPr>
+        <w:t>有可</w:t>
+      </w:r>
+      <w:r>
+        <w:rPr>
+          <w:rFonts w:hint="eastAsia"/>
+        </w:rPr>
+        <w:lastRenderedPageBreak/>
+        <w:t>变数量的指针（用链表的方式）也是可以接受的。再者，系统功能的实现只需要从</w:t>
+      </w:r>
+      <w:r>
+        <w:rPr>
+          <w:rFonts w:hint="eastAsia"/>
+        </w:rPr>
+        <w:t>儿子</w:t>
+      </w:r>
+      <w:r>
+        <w:rPr>
+          <w:rFonts w:hint="eastAsia"/>
+        </w:rPr>
+        <w:t>能够索引到</w:t>
+      </w:r>
+      <w:r>
+        <w:rPr>
+          <w:rFonts w:hint="eastAsia"/>
+        </w:rPr>
+        <w:t>父亲</w:t>
+      </w:r>
+      <w:r>
+        <w:rPr>
+          <w:rFonts w:hint="eastAsia"/>
+        </w:rPr>
+        <w:t>即可，并不需要从</w:t>
+      </w:r>
+      <w:r>
+        <w:rPr>
+          <w:rFonts w:hint="eastAsia"/>
+        </w:rPr>
+        <w:t>父亲</w:t>
+      </w:r>
+      <w:r>
+        <w:rPr>
+          <w:rFonts w:hint="eastAsia"/>
+        </w:rPr>
+        <w:t>索引到</w:t>
+      </w:r>
+      <w:r>
+        <w:rPr>
+          <w:rFonts w:hint="eastAsia"/>
+        </w:rPr>
+        <w:t>儿子</w:t>
+      </w:r>
+      <w:r>
+        <w:rPr>
+          <w:rFonts w:hint="eastAsia"/>
+        </w:rPr>
+        <w:t>，因此让</w:t>
+      </w:r>
+      <w:r>
+        <w:rPr>
+          <w:rFonts w:hint="eastAsia"/>
+        </w:rPr>
+        <w:t>儿子</w:t>
+      </w:r>
+      <w:r>
+        <w:rPr>
+          <w:rFonts w:hint="eastAsia"/>
+        </w:rPr>
+        <w:t>聚合一个链表，链表包含</w:t>
+      </w:r>
+      <w:r>
+        <w:rPr>
+          <w:rFonts w:hint="eastAsia"/>
+        </w:rPr>
+        <w:t>若干指向父亲</w:t>
+      </w:r>
+      <w:r>
+        <w:rPr>
+          <w:rFonts w:hint="eastAsia"/>
+        </w:rPr>
+        <w:t>的指针，便可以满足需求，不必拘泥于必须将多对多化解为一对多。</w:t>
+      </w:r>
+      <w:r>
+        <w:rPr>
+          <w:rFonts w:hint="eastAsia"/>
+        </w:rPr>
+        <w:t>采用</w:t>
+      </w:r>
+      <w:proofErr w:type="gramStart"/>
+      <w:r>
+        <w:rPr>
+          <w:rFonts w:hint="eastAsia"/>
+        </w:rPr>
+        <w:t>中间类</w:t>
+      </w:r>
+      <w:proofErr w:type="gramEnd"/>
+      <w:r>
+        <w:rPr>
+          <w:rFonts w:hint="eastAsia"/>
+        </w:rPr>
+        <w:t>将多对多化为一对</w:t>
+      </w:r>
+      <w:proofErr w:type="gramStart"/>
+      <w:r>
+        <w:rPr>
+          <w:rFonts w:hint="eastAsia"/>
+        </w:rPr>
+        <w:t>多更多</w:t>
+      </w:r>
+      <w:proofErr w:type="gramEnd"/>
+      <w:r>
+        <w:rPr>
+          <w:rFonts w:hint="eastAsia"/>
+        </w:rPr>
+        <w:t>的是从持久化时规范化的存储对象而考虑的，实际上采用链表的方式也是可以处理多对多问题的，只要能够确保</w:t>
+      </w:r>
+      <w:r>
+        <w:rPr>
+          <w:rFonts w:hint="eastAsia"/>
+        </w:rPr>
+        <w:t>满足</w:t>
+      </w:r>
+      <w:r>
+        <w:rPr>
+          <w:rFonts w:hint="eastAsia"/>
+        </w:rPr>
+        <w:t>存储与索引</w:t>
+      </w:r>
+      <w:r>
+        <w:rPr>
+          <w:rFonts w:hint="eastAsia"/>
+        </w:rPr>
+        <w:t>需求</w:t>
+      </w:r>
+      <w:r>
+        <w:rPr>
+          <w:rFonts w:hint="eastAsia"/>
+        </w:rPr>
+        <w:t>的方案，都是可选的方案。</w:t>
+      </w:r>
+    </w:p>
+    <w:p>
+      <w:pPr>
+        <w:rPr>
+          <w:rFonts w:hint="eastAsia"/>
+        </w:rPr>
+      </w:pPr>
+      <w:r>
+        <w:rPr>
+          <w:rFonts w:hint="eastAsia"/>
+        </w:rPr>
+        <w:t>难以使用辅助图</w:t>
+      </w:r>
+      <w:r>
+        <w:rPr>
+          <w:rFonts w:hint="eastAsia"/>
+        </w:rPr>
+        <w:t>表达递归的行为，例如在</w:t>
+      </w:r>
+      <w:r>
+        <w:rPr>
+          <w:rFonts w:hint="eastAsia"/>
+        </w:rPr>
+        <w:t>OOA</w:t>
+      </w:r>
+      <w:r>
+        <w:rPr>
+          <w:rFonts w:hint="eastAsia"/>
+        </w:rPr>
+        <w:t>阶段</w:t>
+      </w:r>
+      <w:r>
+        <w:rPr>
+          <w:rFonts w:hint="eastAsia"/>
+        </w:rPr>
+        <w:t>中</w:t>
+      </w:r>
+      <w:r>
+        <w:rPr>
+          <w:rFonts w:hint="eastAsia"/>
+        </w:rPr>
+        <w:t>描述</w:t>
+      </w:r>
+      <w:r>
+        <w:rPr>
+          <w:rFonts w:hint="eastAsia"/>
+        </w:rPr>
+        <w:t>添加文件夹到暂存区的顺序图中，需要递归地将文件夹下的子文件夹添加到</w:t>
+      </w:r>
+      <w:r>
+        <w:rPr>
+          <w:rFonts w:hint="eastAsia"/>
+        </w:rPr>
+        <w:t>暂存区，所以本文</w:t>
+      </w:r>
+      <w:r>
+        <w:rPr>
+          <w:rFonts w:hint="eastAsia"/>
+        </w:rPr>
+        <w:t>使用自然语言的方式，将顺序图中的递归操作看作一个整体消息进行描述。再如</w:t>
+      </w:r>
+      <w:r>
+        <w:rPr>
+          <w:rFonts w:hint="eastAsia"/>
+        </w:rPr>
+        <w:t>OOD</w:t>
+      </w:r>
+      <w:r>
+        <w:rPr>
+          <w:rFonts w:hint="eastAsia"/>
+        </w:rPr>
+        <w:t>阶段用活动图描述提交新版本的持久化工作，同样也需要递归地对文件夹进行持久化，在这里我们使用了“帧”，将需要递归的内容放在帧内，并且</w:t>
+      </w:r>
+      <w:proofErr w:type="gramStart"/>
+      <w:r>
+        <w:rPr>
+          <w:rFonts w:hint="eastAsia"/>
+        </w:rPr>
+        <w:t>在帧中调用帧</w:t>
+      </w:r>
+      <w:proofErr w:type="gramEnd"/>
+      <w:r>
+        <w:rPr>
+          <w:rFonts w:hint="eastAsia"/>
+        </w:rPr>
+        <w:t>自己，这里的帧实际上就像是一个函数，递归则表现为自己调用自己</w:t>
+      </w:r>
+      <w:r>
+        <w:rPr>
+          <w:rFonts w:hint="eastAsia"/>
+        </w:rPr>
+        <w:t>。</w:t>
       </w:r>
       <w:bookmarkStart w:id="0" w:name="_GoBack"/>
       <w:bookmarkEnd w:id="0"/>

</xml_diff>